<commit_message>
Se incluyó el uso de one drive y mejoras en as plantillas a usar
</commit_message>
<xml_diff>
--- a/PROPUESTA FE RENOVACION 202X -CLIENTE2.docx
+++ b/PROPUESTA FE RENOVACION 202X -CLIENTE2.docx
@@ -364,21 +364,6 @@
               <w:autoSpaceDN w:val="0"/>
               <w:adjustRightInd w:val="0"/>
               <w:spacing w:line="276" w:lineRule="auto"/>
-              <w:ind w:left="142"/>
-              <w:jc w:val="both"/>
-              <w:rPr>
-                <w:noProof/>
-              </w:rPr>
-            </w:pPr>
-          </w:p>
-          <w:p>
-            <w:pPr>
-              <w:widowControl w:val="0"/>
-              <w:autoSpaceDE w:val="0"/>
-              <w:autoSpaceDN w:val="0"/>
-              <w:adjustRightInd w:val="0"/>
-              <w:spacing w:line="276" w:lineRule="auto"/>
-              <w:ind w:left="142"/>
               <w:jc w:val="both"/>
               <w:rPr>
                 <w:rFonts w:ascii="Verdana" w:hAnsi="Verdana" w:cs="Calibri"/>
@@ -387,44 +372,9 @@
                 <w:color w:val="D0CECE" w:themeColor="background2" w:themeShade="E6"/>
                 <w:sz w:val="24"/>
                 <w:szCs w:val="23"/>
+                <w:u w:val="single"/>
               </w:rPr>
             </w:pPr>
-            <w:r>
-              <w:rPr>
-                <w:rFonts w:cs="Calibri"/>
-                <w:b/>
-                <w:bCs/>
-                <w:noProof/>
-                <w:color w:val="D0CECE" w:themeColor="background2" w:themeShade="E6"/>
-                <w:sz w:val="24"/>
-                <w:szCs w:val="23"/>
-              </w:rPr>
-              <w:t>&lt;</w:t>
-            </w:r>
-            <w:r>
-              <w:rPr>
-                <w:rFonts w:cs="Calibri"/>
-                <w:b/>
-                <w:bCs/>
-                <w:noProof/>
-                <w:color w:val="D0CECE" w:themeColor="background2" w:themeShade="E6"/>
-                <w:sz w:val="24"/>
-                <w:szCs w:val="23"/>
-              </w:rPr>
-              <w:t xml:space="preserve">RAZÓN SOCIAL O LOGO </w:t>
-            </w:r>
-            <w:r>
-              <w:rPr>
-                <w:rFonts w:cs="Calibri"/>
-                <w:b/>
-                <w:bCs/>
-                <w:noProof/>
-                <w:color w:val="D0CECE" w:themeColor="background2" w:themeShade="E6"/>
-                <w:sz w:val="24"/>
-                <w:szCs w:val="23"/>
-              </w:rPr>
-              <w:t>CLIENTE&gt;</w:t>
-            </w:r>
           </w:p>
           <w:p>
             <w:pPr>
@@ -460,6 +410,62 @@
     </w:p>
     <w:p>
       <w:pPr>
+        <w:widowControl w:val="0"/>
+        <w:autoSpaceDE w:val="0"/>
+        <w:autoSpaceDN w:val="0"/>
+        <w:adjustRightInd w:val="0"/>
+        <w:spacing w:line="276" w:lineRule="auto"/>
+        <w:ind w:left="142"/>
+        <w:rPr>
+          <w:rFonts w:cs="Calibri"/>
+          <w:b/>
+          <w:bCs/>
+          <w:noProof/>
+          <w:color w:val="D0CECE" w:themeColor="background2" w:themeShade="E6"/>
+          <w:sz w:val="24"/>
+          <w:szCs w:val="23"/>
+        </w:rPr>
+      </w:pPr>
+      <w:r>
+        <w:rPr>
+          <w:rFonts w:cs="Calibri"/>
+          <w:b/>
+          <w:bCs/>
+          <w:noProof/>
+          <w:color w:val="D0CECE" w:themeColor="background2" w:themeShade="E6"/>
+          <w:sz w:val="24"/>
+          <w:szCs w:val="23"/>
+        </w:rPr>
+        <w:t>&lt;RAZÓN SOCIAL&gt;</w:t>
+      </w:r>
+    </w:p>
+    <w:p>
+      <w:pPr>
+        <w:rPr>
+          <w:rFonts w:cs="Calibri"/>
+          <w:b/>
+          <w:bCs/>
+          <w:noProof/>
+          <w:color w:val="D0CECE" w:themeColor="background2" w:themeShade="E6"/>
+          <w:sz w:val="24"/>
+          <w:szCs w:val="23"/>
+        </w:rPr>
+      </w:pPr>
+      <w:r>
+        <w:rPr>
+          <w:rFonts w:cs="Calibri"/>
+          <w:b/>
+          <w:bCs/>
+          <w:noProof/>
+          <w:color w:val="D0CECE" w:themeColor="background2" w:themeShade="E6"/>
+          <w:sz w:val="24"/>
+          <w:szCs w:val="23"/>
+        </w:rPr>
+        <w:br w:type="page"/>
+      </w:r>
+    </w:p>
+    <w:p>
+      <w:pPr>
         <w:rPr>
           <w:rFonts w:ascii="Verdana" w:hAnsi="Verdana"/>
           <w:b/>
@@ -476,6 +482,7 @@
           <w:sz w:val="36"/>
           <w:szCs w:val="20"/>
         </w:rPr>
+        <w:lastRenderedPageBreak/>
         <w:br w:type="page"/>
       </w:r>
     </w:p>
@@ -4593,8 +4600,19 @@
           <w:sz w:val="20"/>
           <w:szCs w:val="20"/>
         </w:rPr>
-        <w:t xml:space="preserve"> Time Password</w:t>
-      </w:r>
+        <w:t xml:space="preserve"> Time </w:t>
+      </w:r>
+      <w:proofErr w:type="spellStart"/>
+      <w:r>
+        <w:rPr>
+          <w:rFonts w:ascii="Verdana" w:hAnsi="Verdana"/>
+          <w:i/>
+          <w:sz w:val="20"/>
+          <w:szCs w:val="20"/>
+        </w:rPr>
+        <w:t>Password</w:t>
+      </w:r>
+      <w:proofErr w:type="spellEnd"/>
       <w:r>
         <w:rPr>
           <w:rFonts w:ascii="Verdana" w:hAnsi="Verdana"/>
@@ -7683,7 +7701,6 @@
               <w:bottom w:val="single" w:sz="4" w:space="0" w:color="auto"/>
               <w:right w:val="single" w:sz="4" w:space="0" w:color="auto"/>
             </w:tcBorders>
-            <w:shd w:val="clear" w:color="auto" w:fill="auto"/>
             <w:vAlign w:val="center"/>
             <w:hideMark/>
           </w:tcPr>
@@ -7720,7 +7737,6 @@
               <w:bottom w:val="single" w:sz="4" w:space="0" w:color="auto"/>
               <w:right w:val="single" w:sz="4" w:space="0" w:color="auto"/>
             </w:tcBorders>
-            <w:shd w:val="clear" w:color="auto" w:fill="auto"/>
             <w:vAlign w:val="center"/>
             <w:hideMark/>
           </w:tcPr>
@@ -7773,7 +7789,6 @@
               <w:bottom w:val="single" w:sz="4" w:space="0" w:color="auto"/>
               <w:right w:val="single" w:sz="4" w:space="0" w:color="auto"/>
             </w:tcBorders>
-            <w:shd w:val="clear" w:color="auto" w:fill="auto"/>
             <w:vAlign w:val="center"/>
             <w:hideMark/>
           </w:tcPr>
@@ -7810,7 +7825,6 @@
               <w:bottom w:val="single" w:sz="4" w:space="0" w:color="auto"/>
               <w:right w:val="single" w:sz="4" w:space="0" w:color="auto"/>
             </w:tcBorders>
-            <w:shd w:val="clear" w:color="auto" w:fill="auto"/>
             <w:vAlign w:val="center"/>
             <w:hideMark/>
           </w:tcPr>
@@ -7863,7 +7877,6 @@
               <w:bottom w:val="single" w:sz="4" w:space="0" w:color="auto"/>
               <w:right w:val="single" w:sz="4" w:space="0" w:color="auto"/>
             </w:tcBorders>
-            <w:shd w:val="clear" w:color="auto" w:fill="auto"/>
             <w:vAlign w:val="center"/>
             <w:hideMark/>
           </w:tcPr>
@@ -7904,7 +7917,6 @@
               <w:bottom w:val="single" w:sz="4" w:space="0" w:color="auto"/>
               <w:right w:val="single" w:sz="4" w:space="0" w:color="auto"/>
             </w:tcBorders>
-            <w:shd w:val="clear" w:color="auto" w:fill="auto"/>
             <w:vAlign w:val="center"/>
             <w:hideMark/>
           </w:tcPr>
@@ -8039,8 +8051,9 @@
           <w:szCs w:val="20"/>
           <w:lang w:val="es-CO"/>
         </w:rPr>
-        <w:t xml:space="preserve"> 50% </w:t>
-      </w:r>
+        <w:t xml:space="preserve"> 50% a la Firma del Contrato y 50% en </w:t>
+      </w:r>
+      <w:proofErr w:type="gramStart"/>
       <w:r>
         <w:rPr>
           <w:rFonts w:ascii="Verdana" w:hAnsi="Verdana" w:cs="Arial"/>
@@ -8048,35 +8061,7 @@
           <w:szCs w:val="20"/>
           <w:lang w:val="es-CO"/>
         </w:rPr>
-        <w:t xml:space="preserve">a la Firma del Contrato </w:t>
-      </w:r>
-      <w:r>
-        <w:rPr>
-          <w:rFonts w:ascii="Verdana" w:hAnsi="Verdana" w:cs="Arial"/>
-          <w:sz w:val="20"/>
-          <w:szCs w:val="20"/>
-          <w:lang w:val="es-CO"/>
-        </w:rPr>
-        <w:t xml:space="preserve">y 50% en </w:t>
-      </w:r>
-      <w:proofErr w:type="gramStart"/>
-      <w:r>
-        <w:rPr>
-          <w:rFonts w:ascii="Verdana" w:hAnsi="Verdana" w:cs="Arial"/>
-          <w:sz w:val="20"/>
-          <w:szCs w:val="20"/>
-          <w:lang w:val="es-CO"/>
-        </w:rPr>
-        <w:t>Novi</w:t>
-      </w:r>
-      <w:r>
-        <w:rPr>
-          <w:rFonts w:ascii="Verdana" w:hAnsi="Verdana" w:cs="Arial"/>
-          <w:sz w:val="20"/>
-          <w:szCs w:val="20"/>
-          <w:lang w:val="es-CO"/>
-        </w:rPr>
-        <w:t>embre</w:t>
+        <w:t>Noviembre</w:t>
       </w:r>
       <w:proofErr w:type="gramEnd"/>
       <w:r>

</xml_diff>